<commit_message>
Slides finalizados e documentação atualizada (correção de erro de portuguẽs)
</commit_message>
<xml_diff>
--- a/Meat Health - Auditoria frigorífica computadorizada.docx
+++ b/Meat Health - Auditoria frigorífica computadorizada.docx
@@ -1535,6 +1535,15 @@
         </w:rPr>
         <w:t xml:space="preserve">a </w:t>
       </w:r>
+      <w:r>
+        <w:rPr>
+          <w:sz w:val="32"/>
+          <w:szCs w:val="32"/>
+        </w:rPr>
+        <w:t xml:space="preserve">empresa </w:t>
+      </w:r>
+      <w:bookmarkStart w:id="4" w:name="_GoBack"/>
+      <w:bookmarkEnd w:id="4"/>
       <w:proofErr w:type="spellStart"/>
       <w:r>
         <w:rPr>
@@ -1711,7 +1720,7 @@
           <w:sz w:val="32"/>
           <w:szCs w:val="32"/>
         </w:rPr>
-        <w:t xml:space="preserve"> M</w:t>
+        <w:t xml:space="preserve"> </w:t>
       </w:r>
       <w:proofErr w:type="spellStart"/>
       <w:r>
@@ -1719,7 +1728,7 @@
           <w:sz w:val="32"/>
           <w:szCs w:val="32"/>
         </w:rPr>
-        <w:t>eat</w:t>
+        <w:t>Meat</w:t>
       </w:r>
       <w:proofErr w:type="spellEnd"/>
       <w:r>
@@ -1919,7 +1928,7 @@
       <w:pPr>
         <w:pStyle w:val="Ttulo1"/>
       </w:pPr>
-      <w:bookmarkStart w:id="4" w:name="_Toc112100074"/>
+      <w:bookmarkStart w:id="5" w:name="_Toc112100074"/>
       <w:r>
         <w:rPr>
           <w:sz w:val="36"/>
@@ -1927,7 +1936,7 @@
         </w:rPr>
         <w:t>Justificativa</w:t>
       </w:r>
-      <w:bookmarkEnd w:id="4"/>
+      <w:bookmarkEnd w:id="5"/>
     </w:p>
     <w:p>
       <w:pPr>
@@ -2005,7 +2014,7 @@
           <w:szCs w:val="36"/>
         </w:rPr>
       </w:pPr>
-      <w:bookmarkStart w:id="5" w:name="_Toc112100075"/>
+      <w:bookmarkStart w:id="6" w:name="_Toc112100075"/>
       <w:r>
         <w:rPr>
           <w:sz w:val="36"/>
@@ -2013,7 +2022,7 @@
         </w:rPr>
         <w:t>Premissas</w:t>
       </w:r>
-      <w:bookmarkEnd w:id="5"/>
+      <w:bookmarkEnd w:id="6"/>
     </w:p>
     <w:p/>
     <w:p>
@@ -2157,7 +2166,7 @@
           <w:szCs w:val="36"/>
         </w:rPr>
       </w:pPr>
-      <w:bookmarkStart w:id="6" w:name="_Toc112100076"/>
+      <w:bookmarkStart w:id="7" w:name="_Toc112100076"/>
       <w:r>
         <w:rPr>
           <w:sz w:val="36"/>
@@ -2165,7 +2174,7 @@
         </w:rPr>
         <w:t>Equipe técnica para o projeto</w:t>
       </w:r>
-      <w:bookmarkEnd w:id="6"/>
+      <w:bookmarkEnd w:id="7"/>
     </w:p>
     <w:p/>
     <w:p>
@@ -2360,7 +2369,7 @@
           <w:szCs w:val="36"/>
         </w:rPr>
       </w:pPr>
-      <w:bookmarkStart w:id="7" w:name="_Toc112100077"/>
+      <w:bookmarkStart w:id="8" w:name="_Toc112100077"/>
       <w:r>
         <w:rPr>
           <w:sz w:val="36"/>
@@ -2368,7 +2377,7 @@
         </w:rPr>
         <w:t>Backlog</w:t>
       </w:r>
-      <w:bookmarkEnd w:id="7"/>
+      <w:bookmarkEnd w:id="8"/>
     </w:p>
     <w:p/>
     <w:tbl>
@@ -2751,8 +2760,6 @@
             </w:r>
           </w:p>
         </w:tc>
-        <w:bookmarkStart w:id="8" w:name="_GoBack"/>
-        <w:bookmarkEnd w:id="8"/>
       </w:tr>
       <w:tr>
         <w:tc>
@@ -2960,18 +2967,7 @@
                 <w:sz w:val="28"/>
                 <w:szCs w:val="28"/>
               </w:rPr>
-              <w:t>Montagem pro</w:t>
-            </w:r>
-            <w:r>
-              <w:rPr>
-                <w:rFonts w:ascii="Calibri" w:hAnsi="Calibri"/>
-                <w:b/>
-                <w:bCs/>
-                <w:color w:val="000000"/>
-                <w:sz w:val="28"/>
-                <w:szCs w:val="28"/>
-              </w:rPr>
-              <w:t>duto final</w:t>
+              <w:t>Montagem produto final</w:t>
             </w:r>
           </w:p>
         </w:tc>
@@ -2998,16 +2994,7 @@
                 <w:sz w:val="28"/>
                 <w:szCs w:val="28"/>
               </w:rPr>
-              <w:t xml:space="preserve">Elaboração do produto </w:t>
-            </w:r>
-            <w:r>
-              <w:rPr>
-                <w:rFonts w:ascii="Calibri" w:hAnsi="Calibri"/>
-                <w:color w:val="000000"/>
-                <w:sz w:val="28"/>
-                <w:szCs w:val="28"/>
-              </w:rPr>
-              <w:t>final que será encaminhado ao cliente</w:t>
+              <w:t>Elaboração do produto final que será encaminhado ao cliente</w:t>
             </w:r>
           </w:p>
         </w:tc>
@@ -5737,14 +5724,12 @@
 </file>
 
 <file path=customXml/item1.xml><?xml version="1.0" encoding="utf-8"?>
-<p:properties xmlns:p="http://schemas.microsoft.com/office/2006/metadata/properties" xmlns:xsi="http://www.w3.org/2001/XMLSchema-instance" xmlns:pc="http://schemas.microsoft.com/office/infopath/2007/PartnerControls">
-  <documentManagement>
-    <lcf76f155ced4ddcb4097134ff3c332f xmlns="0a53ad5e-08cc-4fba-9df9-747b79db3e02">
-      <Terms xmlns="http://schemas.microsoft.com/office/infopath/2007/PartnerControls"/>
-    </lcf76f155ced4ddcb4097134ff3c332f>
-    <TaxCatchAll xmlns="99f50afe-28e2-457c-9852-048361d66aad" xsi:nil="true"/>
-  </documentManagement>
-</p:properties>
+<?mso-contentType ?>
+<FormTemplates xmlns="http://schemas.microsoft.com/sharepoint/v3/contenttype/forms">
+  <Display>DocumentLibraryForm</Display>
+  <Edit>DocumentLibraryForm</Edit>
+  <New>DocumentLibraryForm</New>
+</FormTemplates>
 </file>
 
 <file path=customXml/item2.xml><?xml version="1.0" encoding="utf-8"?>
@@ -5937,12 +5922,14 @@
 </file>
 
 <file path=customXml/item3.xml><?xml version="1.0" encoding="utf-8"?>
-<?mso-contentType ?>
-<FormTemplates xmlns="http://schemas.microsoft.com/sharepoint/v3/contenttype/forms">
-  <Display>DocumentLibraryForm</Display>
-  <Edit>DocumentLibraryForm</Edit>
-  <New>DocumentLibraryForm</New>
-</FormTemplates>
+<p:properties xmlns:p="http://schemas.microsoft.com/office/2006/metadata/properties" xmlns:xsi="http://www.w3.org/2001/XMLSchema-instance" xmlns:pc="http://schemas.microsoft.com/office/infopath/2007/PartnerControls">
+  <documentManagement>
+    <lcf76f155ced4ddcb4097134ff3c332f xmlns="0a53ad5e-08cc-4fba-9df9-747b79db3e02">
+      <Terms xmlns="http://schemas.microsoft.com/office/infopath/2007/PartnerControls"/>
+    </lcf76f155ced4ddcb4097134ff3c332f>
+    <TaxCatchAll xmlns="99f50afe-28e2-457c-9852-048361d66aad" xsi:nil="true"/>
+  </documentManagement>
+</p:properties>
 </file>
 
 <file path=customXml/item4.xml><?xml version="1.0" encoding="utf-8"?>
@@ -5950,12 +5937,9 @@
 </file>
 
 <file path=customXml/itemProps1.xml><?xml version="1.0" encoding="utf-8"?>
-<ds:datastoreItem xmlns:ds="http://schemas.openxmlformats.org/officeDocument/2006/customXml" ds:itemID="{79054B02-B215-46AC-9176-544339E93661}">
+<ds:datastoreItem xmlns:ds="http://schemas.openxmlformats.org/officeDocument/2006/customXml" ds:itemID="{B52C9AD5-4F18-4494-A12B-C11EA8399E21}">
   <ds:schemaRefs>
-    <ds:schemaRef ds:uri="http://schemas.microsoft.com/office/2006/metadata/properties"/>
-    <ds:schemaRef ds:uri="http://schemas.microsoft.com/office/infopath/2007/PartnerControls"/>
-    <ds:schemaRef ds:uri="0a53ad5e-08cc-4fba-9df9-747b79db3e02"/>
-    <ds:schemaRef ds:uri="99f50afe-28e2-457c-9852-048361d66aad"/>
+    <ds:schemaRef ds:uri="http://schemas.microsoft.com/sharepoint/v3/contenttype/forms"/>
   </ds:schemaRefs>
 </ds:datastoreItem>
 </file>
@@ -5980,15 +5964,18 @@
 </file>
 
 <file path=customXml/itemProps3.xml><?xml version="1.0" encoding="utf-8"?>
-<ds:datastoreItem xmlns:ds="http://schemas.openxmlformats.org/officeDocument/2006/customXml" ds:itemID="{B52C9AD5-4F18-4494-A12B-C11EA8399E21}">
+<ds:datastoreItem xmlns:ds="http://schemas.openxmlformats.org/officeDocument/2006/customXml" ds:itemID="{79054B02-B215-46AC-9176-544339E93661}">
   <ds:schemaRefs>
-    <ds:schemaRef ds:uri="http://schemas.microsoft.com/sharepoint/v3/contenttype/forms"/>
+    <ds:schemaRef ds:uri="http://schemas.microsoft.com/office/2006/metadata/properties"/>
+    <ds:schemaRef ds:uri="http://schemas.microsoft.com/office/infopath/2007/PartnerControls"/>
+    <ds:schemaRef ds:uri="0a53ad5e-08cc-4fba-9df9-747b79db3e02"/>
+    <ds:schemaRef ds:uri="99f50afe-28e2-457c-9852-048361d66aad"/>
   </ds:schemaRefs>
 </ds:datastoreItem>
 </file>
 
 <file path=customXml/itemProps4.xml><?xml version="1.0" encoding="utf-8"?>
-<ds:datastoreItem xmlns:ds="http://schemas.openxmlformats.org/officeDocument/2006/customXml" ds:itemID="{B991819F-D508-4843-8E37-853905C8DCF8}">
+<ds:datastoreItem xmlns:ds="http://schemas.openxmlformats.org/officeDocument/2006/customXml" ds:itemID="{5B9129CB-FF18-4626-AA20-E9D2BA41BBDD}">
   <ds:schemaRefs>
     <ds:schemaRef ds:uri="http://schemas.openxmlformats.org/officeDocument/2006/bibliography"/>
   </ds:schemaRefs>

</xml_diff>